<commit_message>
bibliografia em metodologia e texto no artigo
</commit_message>
<xml_diff>
--- a/ArtigoCientifico.docx
+++ b/ArtigoCientifico.docx
@@ -349,7 +349,7 @@
           <w:rFonts w:ascii="Arial" w:hAnsi="Arial" w:cs="Arial"/>
           <w:color w:val="000000"/>
         </w:rPr>
-        <w:t xml:space="preserve">Quando fazemos uma denúncia por ligação esta mesma pode cair, o denunciante pode ficar irritado, não aguardar até o final da chamada e os inúmeros trotes que são passados podem acabar causando uma espera muito alta e desta forma quem precisa não irá receber ajuda. Esta única ligação pode ser um pico de coragem e a pessoa oprimida não consegue entrar em contato com a ajuda. Certos aplicativos apresentam semelhança com as minhas </w:t>
+        <w:t xml:space="preserve">Quando fazemos uma denúncia por ligação esta mesma pode cair, o denunciante pode ficar irritado, não aguardar até o final da chamada e os inúmeros trotes que são passados podem acabar causando uma espera muito alta e desta forma quem precisa não irá receber ajuda. </w:t>
       </w:r>
       <w:proofErr w:type="gramStart"/>
       <w:r>
@@ -357,7 +357,51 @@
           <w:rFonts w:ascii="Arial" w:hAnsi="Arial" w:cs="Arial"/>
           <w:color w:val="000000"/>
         </w:rPr>
-        <w:t>ideias</w:t>
+        <w:t>Esta</w:t>
+      </w:r>
+      <w:proofErr w:type="gramEnd"/>
+      <w:r>
+        <w:rPr>
+          <w:rFonts w:ascii="Arial" w:hAnsi="Arial" w:cs="Arial"/>
+          <w:color w:val="000000"/>
+        </w:rPr>
+        <w:t xml:space="preserve"> única </w:t>
+      </w:r>
+      <w:r>
+        <w:rPr>
+          <w:rFonts w:ascii="Arial" w:hAnsi="Arial" w:cs="Arial"/>
+          <w:color w:val="000000"/>
+        </w:rPr>
+        <w:t>chamada</w:t>
+      </w:r>
+      <w:r>
+        <w:rPr>
+          <w:rFonts w:ascii="Arial" w:hAnsi="Arial" w:cs="Arial"/>
+          <w:color w:val="000000"/>
+        </w:rPr>
+        <w:t xml:space="preserve"> pode ser um pico de coragem e a pessoa oprimida não consegue entrar em contato com a ajuda. Certos aplicativos apresentam semelhança com as minhas </w:t>
+      </w:r>
+      <w:proofErr w:type="gramStart"/>
+      <w:r>
+        <w:rPr>
+          <w:rFonts w:ascii="Arial" w:hAnsi="Arial" w:cs="Arial"/>
+          <w:color w:val="000000"/>
+        </w:rPr>
+        <w:t>id</w:t>
+      </w:r>
+      <w:r>
+        <w:rPr>
+          <w:rFonts w:ascii="Arial" w:hAnsi="Arial" w:cs="Arial"/>
+          <w:color w:val="000000"/>
+        </w:rPr>
+        <w:t>e</w:t>
+      </w:r>
+      <w:r>
+        <w:rPr>
+          <w:rFonts w:ascii="Arial" w:hAnsi="Arial" w:cs="Arial"/>
+          <w:color w:val="000000"/>
+        </w:rPr>
+        <w:t>ias</w:t>
       </w:r>
       <w:proofErr w:type="gramEnd"/>
       <w:r>
@@ -511,8 +555,164 @@
           <w:color w:val="000000"/>
         </w:rPr>
         <w:tab/>
-        <w:t>As denúncias não são feitas diretamente para o CREAS e o CRAS porem eles fazem o atendimento e o acolhimento dessas vítimas e família após a averiguação dos casos, as pessoas podem pedir ajuda indo diretamente até um desses órgãos governamentais e não precisa levar nenhum documento.</w:t>
-      </w:r>
+        <w:t xml:space="preserve">As denúncias não são feitas diretamente para o CREAS e o CRAS porem eles fazem </w:t>
+      </w:r>
+      <w:r>
+        <w:rPr>
+          <w:rFonts w:ascii="Arial" w:hAnsi="Arial" w:cs="Arial"/>
+          <w:color w:val="000000"/>
+        </w:rPr>
+        <w:t>d</w:t>
+      </w:r>
+      <w:r>
+        <w:rPr>
+          <w:rFonts w:ascii="Arial" w:hAnsi="Arial" w:cs="Arial"/>
+          <w:color w:val="000000"/>
+        </w:rPr>
+        <w:t xml:space="preserve">o atendimento e </w:t>
+      </w:r>
+      <w:r>
+        <w:rPr>
+          <w:rFonts w:ascii="Arial" w:hAnsi="Arial" w:cs="Arial"/>
+          <w:color w:val="000000"/>
+        </w:rPr>
+        <w:t>d</w:t>
+      </w:r>
+      <w:r>
+        <w:rPr>
+          <w:rFonts w:ascii="Arial" w:hAnsi="Arial" w:cs="Arial"/>
+          <w:color w:val="000000"/>
+        </w:rPr>
+        <w:t>o acolhimento dessas vítimas e família após a averiguação dos casos, as pessoas podem pedir ajuda indo diretamente até um desses órgãos governamentais e não precisa</w:t>
+      </w:r>
+      <w:r>
+        <w:rPr>
+          <w:rFonts w:ascii="Arial" w:hAnsi="Arial" w:cs="Arial"/>
+          <w:color w:val="000000"/>
+        </w:rPr>
+        <w:t>m</w:t>
+      </w:r>
+      <w:r>
+        <w:rPr>
+          <w:rFonts w:ascii="Arial" w:hAnsi="Arial" w:cs="Arial"/>
+          <w:color w:val="000000"/>
+        </w:rPr>
+        <w:t xml:space="preserve"> levar nenhum documento.</w:t>
+      </w:r>
+    </w:p>
+    <w:p>
+      <w:pPr>
+        <w:pStyle w:val="Standard"/>
+        <w:spacing w:after="0" w:line="360" w:lineRule="auto"/>
+        <w:jc w:val="both"/>
+        <w:rPr>
+          <w:rFonts w:ascii="Arial" w:hAnsi="Arial" w:cs="Arial"/>
+          <w:color w:val="000000"/>
+        </w:rPr>
+      </w:pPr>
+      <w:r>
+        <w:rPr>
+          <w:rFonts w:ascii="Arial" w:hAnsi="Arial" w:cs="Arial"/>
+          <w:color w:val="000000"/>
+        </w:rPr>
+        <w:tab/>
+        <w:t>De acordo com o conselho nacional de justiça existe onze tipos de violência</w:t>
+      </w:r>
+      <w:r>
+        <w:rPr>
+          <w:rFonts w:ascii="Arial" w:hAnsi="Arial" w:cs="Arial"/>
+          <w:color w:val="000000"/>
+        </w:rPr>
+        <w:t xml:space="preserve"> contra a mulher que são a violência</w:t>
+      </w:r>
+      <w:r>
+        <w:rPr>
+          <w:rFonts w:ascii="Arial" w:hAnsi="Arial" w:cs="Arial"/>
+          <w:color w:val="000000"/>
+        </w:rPr>
+        <w:t xml:space="preserve"> sexual,</w:t>
+      </w:r>
+      <w:r>
+        <w:rPr>
+          <w:rFonts w:ascii="Arial" w:hAnsi="Arial" w:cs="Arial"/>
+          <w:color w:val="000000"/>
+        </w:rPr>
+        <w:t xml:space="preserve"> </w:t>
+      </w:r>
+      <w:r>
+        <w:rPr>
+          <w:rFonts w:ascii="Arial" w:hAnsi="Arial" w:cs="Arial"/>
+          <w:color w:val="000000"/>
+        </w:rPr>
+        <w:t>psicológica, patrimonial, moral, intrafamiliar/ doméstica, institucional, física</w:t>
+      </w:r>
+      <w:r>
+        <w:rPr>
+          <w:rFonts w:ascii="Arial" w:hAnsi="Arial" w:cs="Arial"/>
+          <w:color w:val="000000"/>
+        </w:rPr>
+        <w:t>, familiar, de gênero e contra a mulher</w:t>
+      </w:r>
+    </w:p>
+    <w:p>
+      <w:pPr>
+        <w:pStyle w:val="Standard"/>
+        <w:spacing w:after="0" w:line="360" w:lineRule="auto"/>
+        <w:jc w:val="both"/>
+        <w:rPr>
+          <w:rFonts w:ascii="Arial" w:hAnsi="Arial" w:cs="Arial"/>
+          <w:color w:val="000000"/>
+        </w:rPr>
+      </w:pPr>
+      <w:r>
+        <w:rPr>
+          <w:rFonts w:ascii="Arial" w:hAnsi="Arial" w:cs="Arial"/>
+          <w:color w:val="000000"/>
+        </w:rPr>
+        <w:tab/>
+        <w:t>Se a resposta para a pergunta .......... todo o questionário será encaminhado para o conselho tutelar,</w:t>
+      </w:r>
+    </w:p>
+    <w:p>
+      <w:pPr>
+        <w:pStyle w:val="Standard"/>
+        <w:spacing w:after="0" w:line="360" w:lineRule="auto"/>
+        <w:jc w:val="both"/>
+        <w:rPr>
+          <w:rFonts w:ascii="Arial" w:hAnsi="Arial" w:cs="Arial"/>
+          <w:b/>
+          <w:bCs/>
+          <w:color w:val="FF0000"/>
+          <w:sz w:val="24"/>
+          <w:szCs w:val="24"/>
+        </w:rPr>
+      </w:pPr>
+      <w:r>
+        <w:rPr>
+          <w:rFonts w:ascii="Arial" w:hAnsi="Arial" w:cs="Arial"/>
+          <w:b/>
+          <w:bCs/>
+          <w:color w:val="FF0000"/>
+          <w:sz w:val="24"/>
+          <w:szCs w:val="24"/>
+        </w:rPr>
+        <w:t>Desenvolvimento (Não deixar esta palavra aqui, elaborar um título para esta seção e para as outras subseções)</w:t>
+      </w:r>
+    </w:p>
+    <w:p>
+      <w:pPr>
+        <w:pStyle w:val="Standard"/>
+        <w:spacing w:after="0" w:line="360" w:lineRule="auto"/>
+        <w:jc w:val="both"/>
+        <w:rPr>
+          <w:rFonts w:ascii="Arial" w:hAnsi="Arial" w:cs="Arial"/>
+          <w:b/>
+          <w:bCs/>
+          <w:color w:val="FF0000"/>
+          <w:sz w:val="24"/>
+          <w:szCs w:val="24"/>
+        </w:rPr>
+      </w:pPr>
     </w:p>
     <w:p>
       <w:pPr>
@@ -528,7 +728,9 @@
       <w:r>
         <w:rPr>
           <w:rFonts w:ascii="Arial" w:hAnsi="Arial" w:cs="Arial"/>
-          <w:color w:val="000000"/>
+          <w:b/>
+          <w:bCs/>
+          <w:color w:val="FF0000"/>
         </w:rPr>
         <w:tab/>
       </w:r>
@@ -537,46 +739,599 @@
           <w:sz w:val="22"/>
           <w:szCs w:val="22"/>
         </w:rPr>
-        <w:t>Quando fazem uma denúncia por ligação esta mesma pode cair, o denunciante pode ficar irritado, não aguentar até o final da chamada e os inúmeros trotes que são passados podem acabar causando uma espera muito alta e desta forma quem precisa não irá receber ajuda. Esta única ligação pode ser um pico de coragem e a pessoa oprimida pode não conseguir entrar em contato com a ajuda novamente</w:t>
+        <w:t>Durante diversas pesquisas foram encontrados vários aplicativos voltados á sua região como por exemplo o “190 PR” que foi feito para o registro de ocorrências de emergências do Paraná, porém ele apresentou problemas nos campos para responder o formulário e na hora de realizar o cadastro ou o “190 SP” que também apresentou erros no momento do cadastr</w:t>
       </w:r>
       <w:r>
         <w:rPr>
           <w:sz w:val="22"/>
           <w:szCs w:val="22"/>
         </w:rPr>
+        <w:t>n</w:t>
+      </w:r>
+      <w:r>
+        <w:rPr>
+          <w:sz w:val="22"/>
+          <w:szCs w:val="22"/>
+        </w:rPr>
+        <w:t>o</w:t>
+      </w:r>
+      <w:r>
+        <w:rPr>
+          <w:sz w:val="22"/>
+          <w:szCs w:val="22"/>
+        </w:rPr>
         <w:t>.</w:t>
       </w:r>
-    </w:p>
-    <w:p>
-      <w:pPr>
-        <w:pStyle w:val="Standard"/>
-        <w:spacing w:after="0" w:line="360" w:lineRule="auto"/>
-        <w:jc w:val="both"/>
-        <w:rPr>
-          <w:rFonts w:ascii="Arial" w:hAnsi="Arial" w:cs="Arial"/>
-          <w:color w:val="000000"/>
-        </w:rPr>
-      </w:pPr>
-    </w:p>
-    <w:p>
-      <w:pPr>
-        <w:pStyle w:val="Standard"/>
-        <w:spacing w:after="0" w:line="360" w:lineRule="auto"/>
-        <w:jc w:val="both"/>
-        <w:rPr>
-          <w:rFonts w:ascii="Arial" w:hAnsi="Arial" w:cs="Arial"/>
-          <w:b/>
-          <w:bCs/>
-          <w:color w:val="000000"/>
-        </w:rPr>
-      </w:pPr>
-      <w:r>
-        <w:rPr>
-          <w:rFonts w:ascii="Arial" w:hAnsi="Arial" w:cs="Arial"/>
-          <w:b/>
-          <w:bCs/>
-          <w:color w:val="000000"/>
-        </w:rPr>
+      <w:r>
+        <w:rPr>
+          <w:sz w:val="22"/>
+          <w:szCs w:val="22"/>
+        </w:rPr>
+        <w:t xml:space="preserve"> </w:t>
+      </w:r>
+      <w:r>
+        <w:rPr>
+          <w:sz w:val="22"/>
+          <w:szCs w:val="22"/>
+        </w:rPr>
+        <w:t>O S.O.S Comunitário é um canal de denúncias feito  para a cidade de Castilho, visando diminuir o tempo de espera para realizar as denúncias, ele facilitará o acesso da população ao meio de realiza-lá deixando a ação mais prática</w:t>
+      </w:r>
+      <w:r>
+        <w:rPr>
+          <w:sz w:val="22"/>
+          <w:szCs w:val="22"/>
+        </w:rPr>
+        <w:t xml:space="preserve">, simles e </w:t>
+      </w:r>
+      <w:r>
+        <w:rPr>
+          <w:sz w:val="22"/>
+          <w:szCs w:val="22"/>
+        </w:rPr>
+        <w:t>informatizada através de um questionário com respostas já prontas e não apresenta nenhum erro para o preenchimento do formulário</w:t>
+      </w:r>
+      <w:r>
+        <w:rPr>
+          <w:sz w:val="22"/>
+          <w:szCs w:val="22"/>
+        </w:rPr>
+        <w:t>, o cadastro poderá ser feito através da conta do google e o acesso só necessitará que o usuário tenha o aplicativo instalado no celular e que ele tenha acesso á internet</w:t>
+      </w:r>
+      <w:r>
+        <w:rPr>
+          <w:sz w:val="22"/>
+          <w:szCs w:val="22"/>
+        </w:rPr>
+        <w:t>.</w:t>
+      </w:r>
+    </w:p>
+    <w:p>
+      <w:pPr>
+        <w:pStyle w:val="Standard"/>
+        <w:spacing w:after="0" w:line="360" w:lineRule="auto"/>
+        <w:ind w:firstLine="709"/>
+        <w:jc w:val="both"/>
+        <w:rPr>
+          <w:rFonts w:ascii="Arial" w:hAnsi="Arial" w:cs="Arial"/>
+          <w:color w:val="000000"/>
+        </w:rPr>
+      </w:pPr>
+      <w:r>
+        <w:rPr>
+          <w:rFonts w:ascii="Arial" w:hAnsi="Arial" w:cs="Arial"/>
+          <w:color w:val="000000"/>
+        </w:rPr>
+        <w:t xml:space="preserve">O SUAS foi criado </w:t>
+      </w:r>
+      <w:r>
+        <w:rPr>
+          <w:rFonts w:ascii="Arial" w:hAnsi="Arial" w:cs="Arial"/>
+          <w:color w:val="000000"/>
+        </w:rPr>
+        <w:t>em 2005 o Sistema Único de Assistência Social é algo para administrar os serviços de assistência que temos no Brasil como CEAS e CRAS. Ele é dividido em dois tipos de proteção a Proteção Social Básica e a Especial.</w:t>
+      </w:r>
+    </w:p>
+    <w:p>
+      <w:pPr>
+        <w:pStyle w:val="Standard"/>
+        <w:spacing w:after="0" w:line="360" w:lineRule="auto"/>
+        <w:ind w:firstLine="709"/>
+        <w:jc w:val="both"/>
+        <w:rPr>
+          <w:rFonts w:ascii="Arial" w:hAnsi="Arial" w:cs="Arial"/>
+          <w:color w:val="000000"/>
+        </w:rPr>
+      </w:pPr>
+      <w:r>
+        <w:rPr>
+          <w:rFonts w:ascii="Arial" w:hAnsi="Arial" w:cs="Arial"/>
+          <w:color w:val="000000"/>
+        </w:rPr>
+        <w:t>Já o CREAS é u</w:t>
+      </w:r>
+      <w:r>
+        <w:rPr>
+          <w:rFonts w:ascii="Arial" w:hAnsi="Arial" w:cs="Arial"/>
+          <w:color w:val="000000"/>
+        </w:rPr>
+        <w:t xml:space="preserve">m órgão público criado pelo governo para ajudar pessoas que foram vítimas de violência física, psíquica ou sexual, que sofreram de negligência, abandono, maus-tratos ou discriminações sociais. Esta instituição busca o trabalho social com as famílias e indivíduos em situação de risco pessoal e social por violação de seus direitos. Ele atende criança, adolescente e portadores de necessidades especiais o CREAS trabalha junto com o conselho tutelar (em casos que envolvem menores), juntos prestam um serviço de média </w:t>
+      </w:r>
+      <w:r>
+        <w:rPr>
+          <w:rFonts w:ascii="Arial" w:hAnsi="Arial" w:cs="Arial"/>
+          <w:color w:val="000000"/>
+        </w:rPr>
+        <w:lastRenderedPageBreak/>
+        <w:t>complexidade com acompanhamento psicológico para toda a família envolvida e normalmente recebem os casos e fazem os atendimentos necessários.</w:t>
+      </w:r>
+    </w:p>
+    <w:p>
+      <w:pPr>
+        <w:pStyle w:val="Standard"/>
+        <w:spacing w:after="0" w:line="360" w:lineRule="auto"/>
+        <w:ind w:firstLine="708"/>
+        <w:jc w:val="both"/>
+        <w:rPr>
+          <w:rFonts w:ascii="Arial" w:hAnsi="Arial" w:cs="Arial"/>
+          <w:color w:val="000000"/>
+        </w:rPr>
+      </w:pPr>
+      <w:r>
+        <w:rPr>
+          <w:rFonts w:ascii="Arial" w:hAnsi="Arial" w:cs="Arial"/>
+          <w:color w:val="000000"/>
+        </w:rPr>
+        <w:t xml:space="preserve">O CRAS é </w:t>
+      </w:r>
+      <w:r>
+        <w:rPr>
+          <w:rFonts w:ascii="Arial" w:hAnsi="Arial" w:cs="Arial"/>
+          <w:color w:val="000000"/>
+        </w:rPr>
+        <w:t>uma instituição pública feita pelo governo para prestar atendimento à população, onde visa prevenir a ocorrência de situações de vulnerabilidade social, riscos no território, orientar sobre como agir em casos de violência doméstica, ajudar em casos que envolvem dificuldades de cuidado e convívio com os filhos. Ele atende crianças, idosos e adolescentes entre outros públicos.</w:t>
+      </w:r>
+    </w:p>
+    <w:p>
+      <w:pPr>
+        <w:pStyle w:val="Standard"/>
+        <w:spacing w:after="0" w:line="360" w:lineRule="auto"/>
+        <w:jc w:val="both"/>
+        <w:rPr>
+          <w:rFonts w:ascii="Arial" w:hAnsi="Arial" w:cs="Arial"/>
+        </w:rPr>
+      </w:pPr>
+      <w:r>
+        <w:rPr>
+          <w:rFonts w:ascii="Arial" w:hAnsi="Arial" w:cs="Arial"/>
+          <w:b/>
+          <w:bCs/>
+          <w:color w:val="FF0000"/>
+          <w:sz w:val="24"/>
+          <w:szCs w:val="24"/>
+        </w:rPr>
+        <w:tab/>
+      </w:r>
+      <w:r>
+        <w:rPr>
+          <w:rFonts w:ascii="Arial" w:hAnsi="Arial" w:cs="Arial"/>
+        </w:rPr>
+        <w:t>Depois de tomar ciência de como esses órgãos públicos trabalham</w:t>
+      </w:r>
+      <w:r>
+        <w:rPr>
+          <w:rFonts w:ascii="Arial" w:hAnsi="Arial" w:cs="Arial"/>
+        </w:rPr>
+        <w:t xml:space="preserve"> foi feito o aplicativo através de códigos </w:t>
+      </w:r>
+      <w:proofErr w:type="spellStart"/>
+      <w:r>
+        <w:rPr>
+          <w:rFonts w:ascii="Arial" w:hAnsi="Arial" w:cs="Arial"/>
+        </w:rPr>
+        <w:t>html</w:t>
+      </w:r>
+      <w:proofErr w:type="spellEnd"/>
+      <w:r>
+        <w:rPr>
+          <w:rFonts w:ascii="Arial" w:hAnsi="Arial" w:cs="Arial"/>
+        </w:rPr>
+        <w:t xml:space="preserve"> </w:t>
+      </w:r>
+    </w:p>
+    <w:p>
+      <w:pPr>
+        <w:pStyle w:val="Standard"/>
+        <w:spacing w:after="0" w:line="360" w:lineRule="auto"/>
+        <w:jc w:val="both"/>
+        <w:rPr>
+          <w:rFonts w:ascii="Arial" w:hAnsi="Arial" w:cs="Arial"/>
+          <w:b/>
+          <w:bCs/>
+          <w:color w:val="FF0000"/>
+          <w:sz w:val="24"/>
+          <w:szCs w:val="24"/>
+        </w:rPr>
+      </w:pPr>
+    </w:p>
+    <w:p>
+      <w:pPr>
+        <w:pStyle w:val="Standard"/>
+        <w:spacing w:after="0" w:line="360" w:lineRule="auto"/>
+        <w:jc w:val="both"/>
+        <w:rPr>
+          <w:rFonts w:ascii="Arial" w:hAnsi="Arial" w:cs="Arial"/>
+          <w:b/>
+          <w:bCs/>
+          <w:color w:val="FF0000"/>
+          <w:sz w:val="24"/>
+          <w:szCs w:val="24"/>
+        </w:rPr>
+      </w:pPr>
+    </w:p>
+    <w:p>
+      <w:pPr>
+        <w:pStyle w:val="Standard"/>
+        <w:spacing w:after="0" w:line="360" w:lineRule="auto"/>
+        <w:jc w:val="both"/>
+        <w:rPr>
+          <w:rFonts w:ascii="Arial" w:hAnsi="Arial" w:cs="Arial"/>
+          <w:b/>
+          <w:bCs/>
+          <w:color w:val="FF0000"/>
+          <w:sz w:val="24"/>
+          <w:szCs w:val="24"/>
+        </w:rPr>
+      </w:pPr>
+    </w:p>
+    <w:p>
+      <w:pPr>
+        <w:pStyle w:val="Standard"/>
+        <w:spacing w:after="0" w:line="360" w:lineRule="auto"/>
+        <w:jc w:val="both"/>
+        <w:rPr>
+          <w:rFonts w:ascii="Arial" w:hAnsi="Arial" w:cs="Arial"/>
+          <w:b/>
+          <w:bCs/>
+          <w:color w:val="FF0000"/>
+          <w:sz w:val="24"/>
+          <w:szCs w:val="24"/>
+        </w:rPr>
+      </w:pPr>
+    </w:p>
+    <w:p>
+      <w:pPr>
+        <w:pStyle w:val="Standard"/>
+        <w:spacing w:after="0" w:line="360" w:lineRule="auto"/>
+        <w:jc w:val="both"/>
+        <w:rPr>
+          <w:rFonts w:ascii="Arial" w:hAnsi="Arial" w:cs="Arial"/>
+          <w:b/>
+          <w:bCs/>
+          <w:color w:val="FF0000"/>
+          <w:sz w:val="24"/>
+          <w:szCs w:val="24"/>
+        </w:rPr>
+      </w:pPr>
+    </w:p>
+    <w:p>
+      <w:pPr>
+        <w:pStyle w:val="Standard"/>
+        <w:spacing w:after="0" w:line="360" w:lineRule="auto"/>
+        <w:jc w:val="both"/>
+        <w:rPr>
+          <w:rFonts w:ascii="Arial" w:hAnsi="Arial" w:cs="Arial"/>
+          <w:b/>
+          <w:bCs/>
+          <w:color w:val="FF0000"/>
+          <w:sz w:val="24"/>
+          <w:szCs w:val="24"/>
+        </w:rPr>
+      </w:pPr>
+    </w:p>
+    <w:p>
+      <w:pPr>
+        <w:pStyle w:val="Standard"/>
+        <w:spacing w:after="0" w:line="360" w:lineRule="auto"/>
+        <w:jc w:val="both"/>
+        <w:rPr>
+          <w:rFonts w:ascii="Arial" w:hAnsi="Arial" w:cs="Arial"/>
+          <w:b/>
+          <w:bCs/>
+          <w:color w:val="FF0000"/>
+          <w:sz w:val="24"/>
+          <w:szCs w:val="24"/>
+        </w:rPr>
+      </w:pPr>
+    </w:p>
+    <w:p>
+      <w:pPr>
+        <w:pStyle w:val="Standard"/>
+        <w:spacing w:after="0" w:line="360" w:lineRule="auto"/>
+        <w:jc w:val="both"/>
+        <w:rPr>
+          <w:rFonts w:ascii="Arial" w:hAnsi="Arial" w:cs="Arial"/>
+          <w:b/>
+          <w:bCs/>
+          <w:color w:val="FF0000"/>
+          <w:sz w:val="24"/>
+          <w:szCs w:val="24"/>
+        </w:rPr>
+      </w:pPr>
+    </w:p>
+    <w:p>
+      <w:pPr>
+        <w:pStyle w:val="Standard"/>
+        <w:spacing w:after="0" w:line="360" w:lineRule="auto"/>
+        <w:jc w:val="both"/>
+        <w:rPr>
+          <w:rFonts w:ascii="Arial" w:hAnsi="Arial" w:cs="Arial"/>
+          <w:b/>
+          <w:bCs/>
+          <w:color w:val="FF0000"/>
+          <w:sz w:val="24"/>
+          <w:szCs w:val="24"/>
+        </w:rPr>
+      </w:pPr>
+    </w:p>
+    <w:p>
+      <w:pPr>
+        <w:pStyle w:val="Standard"/>
+        <w:spacing w:after="0" w:line="360" w:lineRule="auto"/>
+        <w:jc w:val="both"/>
+        <w:rPr>
+          <w:rFonts w:ascii="Arial" w:hAnsi="Arial" w:cs="Arial"/>
+          <w:b/>
+          <w:bCs/>
+          <w:color w:val="FF0000"/>
+          <w:sz w:val="24"/>
+          <w:szCs w:val="24"/>
+        </w:rPr>
+      </w:pPr>
+    </w:p>
+    <w:p>
+      <w:pPr>
+        <w:pStyle w:val="Standard"/>
+        <w:spacing w:after="0" w:line="360" w:lineRule="auto"/>
+        <w:jc w:val="both"/>
+        <w:rPr>
+          <w:rFonts w:ascii="Arial" w:hAnsi="Arial" w:cs="Arial"/>
+          <w:b/>
+          <w:bCs/>
+          <w:color w:val="FF0000"/>
+          <w:sz w:val="24"/>
+          <w:szCs w:val="24"/>
+        </w:rPr>
+      </w:pPr>
+    </w:p>
+    <w:p>
+      <w:pPr>
+        <w:pStyle w:val="Standard"/>
+        <w:spacing w:after="0" w:line="360" w:lineRule="auto"/>
+        <w:jc w:val="both"/>
+        <w:rPr>
+          <w:rFonts w:ascii="Arial" w:hAnsi="Arial" w:cs="Arial"/>
+          <w:b/>
+          <w:bCs/>
+          <w:color w:val="FF0000"/>
+          <w:sz w:val="24"/>
+          <w:szCs w:val="24"/>
+        </w:rPr>
+      </w:pPr>
+    </w:p>
+    <w:p>
+      <w:pPr>
+        <w:pStyle w:val="Standard"/>
+        <w:spacing w:after="0" w:line="360" w:lineRule="auto"/>
+        <w:jc w:val="both"/>
+        <w:rPr>
+          <w:rFonts w:ascii="Arial" w:hAnsi="Arial" w:cs="Arial"/>
+          <w:b/>
+          <w:bCs/>
+          <w:color w:val="FF0000"/>
+          <w:sz w:val="24"/>
+          <w:szCs w:val="24"/>
+        </w:rPr>
+      </w:pPr>
+    </w:p>
+    <w:p>
+      <w:pPr>
+        <w:pStyle w:val="Standard"/>
+        <w:spacing w:after="0" w:line="360" w:lineRule="auto"/>
+        <w:jc w:val="both"/>
+        <w:rPr>
+          <w:rFonts w:ascii="Arial" w:hAnsi="Arial" w:cs="Arial"/>
+          <w:b/>
+          <w:bCs/>
+          <w:color w:val="FF0000"/>
+          <w:sz w:val="24"/>
+          <w:szCs w:val="24"/>
+        </w:rPr>
+      </w:pPr>
+    </w:p>
+    <w:p>
+      <w:pPr>
+        <w:pStyle w:val="Standard"/>
+        <w:spacing w:after="0" w:line="360" w:lineRule="auto"/>
+        <w:jc w:val="both"/>
+        <w:rPr>
+          <w:rFonts w:ascii="Arial" w:hAnsi="Arial" w:cs="Arial"/>
+          <w:b/>
+          <w:bCs/>
+          <w:color w:val="FF0000"/>
+          <w:sz w:val="24"/>
+          <w:szCs w:val="24"/>
+        </w:rPr>
+      </w:pPr>
+    </w:p>
+    <w:p>
+      <w:pPr>
+        <w:pStyle w:val="Standard"/>
+        <w:spacing w:after="0" w:line="360" w:lineRule="auto"/>
+        <w:jc w:val="both"/>
+        <w:rPr>
+          <w:rFonts w:ascii="Arial" w:hAnsi="Arial" w:cs="Arial"/>
+          <w:b/>
+          <w:bCs/>
+          <w:color w:val="FF0000"/>
+          <w:sz w:val="24"/>
+          <w:szCs w:val="24"/>
+        </w:rPr>
+      </w:pPr>
+    </w:p>
+    <w:p>
+      <w:pPr>
+        <w:pStyle w:val="Standard"/>
+        <w:spacing w:after="0" w:line="360" w:lineRule="auto"/>
+        <w:jc w:val="both"/>
+        <w:rPr>
+          <w:rFonts w:ascii="Arial" w:hAnsi="Arial" w:cs="Arial"/>
+          <w:b/>
+          <w:bCs/>
+          <w:color w:val="FF0000"/>
+          <w:sz w:val="24"/>
+          <w:szCs w:val="24"/>
+        </w:rPr>
+      </w:pPr>
+    </w:p>
+    <w:p>
+      <w:pPr>
+        <w:pStyle w:val="Standard"/>
+        <w:spacing w:after="0" w:line="360" w:lineRule="auto"/>
+        <w:jc w:val="both"/>
+        <w:rPr>
+          <w:rFonts w:ascii="Arial" w:hAnsi="Arial" w:cs="Arial"/>
+          <w:b/>
+          <w:bCs/>
+          <w:color w:val="FF0000"/>
+          <w:sz w:val="24"/>
+          <w:szCs w:val="24"/>
+        </w:rPr>
+      </w:pPr>
+    </w:p>
+    <w:p>
+      <w:pPr>
+        <w:pStyle w:val="Standard"/>
+        <w:spacing w:after="0" w:line="360" w:lineRule="auto"/>
+        <w:jc w:val="both"/>
+        <w:rPr>
+          <w:rFonts w:ascii="Arial" w:hAnsi="Arial" w:cs="Arial"/>
+          <w:b/>
+          <w:bCs/>
+          <w:color w:val="FF0000"/>
+          <w:sz w:val="24"/>
+          <w:szCs w:val="24"/>
+        </w:rPr>
+      </w:pPr>
+    </w:p>
+    <w:p>
+      <w:pPr>
+        <w:pStyle w:val="Standard"/>
+        <w:spacing w:after="0" w:line="360" w:lineRule="auto"/>
+        <w:jc w:val="both"/>
+        <w:rPr>
+          <w:rFonts w:ascii="Arial" w:hAnsi="Arial" w:cs="Arial"/>
+          <w:b/>
+          <w:bCs/>
+          <w:color w:val="FF0000"/>
+          <w:sz w:val="24"/>
+          <w:szCs w:val="24"/>
+        </w:rPr>
+      </w:pPr>
+    </w:p>
+    <w:p>
+      <w:pPr>
+        <w:pStyle w:val="Standard"/>
+        <w:spacing w:after="0" w:line="360" w:lineRule="auto"/>
+        <w:jc w:val="both"/>
+        <w:rPr>
+          <w:rFonts w:ascii="Arial" w:hAnsi="Arial" w:cs="Arial"/>
+          <w:b/>
+          <w:bCs/>
+          <w:color w:val="FF0000"/>
+          <w:sz w:val="24"/>
+          <w:szCs w:val="24"/>
+        </w:rPr>
+      </w:pPr>
+    </w:p>
+    <w:p>
+      <w:pPr>
+        <w:pStyle w:val="Standard"/>
+        <w:spacing w:after="0" w:line="360" w:lineRule="auto"/>
+        <w:jc w:val="both"/>
+        <w:rPr>
+          <w:rFonts w:ascii="Arial" w:hAnsi="Arial" w:cs="Arial"/>
+          <w:b/>
+          <w:bCs/>
+          <w:color w:val="FF0000"/>
+          <w:sz w:val="24"/>
+          <w:szCs w:val="24"/>
+        </w:rPr>
+      </w:pPr>
+    </w:p>
+    <w:p>
+      <w:pPr>
+        <w:pStyle w:val="Standard"/>
+        <w:spacing w:after="0" w:line="360" w:lineRule="auto"/>
+        <w:jc w:val="both"/>
+        <w:rPr>
+          <w:rFonts w:ascii="Arial" w:hAnsi="Arial" w:cs="Arial"/>
+          <w:b/>
+          <w:bCs/>
+          <w:color w:val="FF0000"/>
+          <w:sz w:val="24"/>
+          <w:szCs w:val="24"/>
+        </w:rPr>
+      </w:pPr>
+    </w:p>
+    <w:p>
+      <w:pPr>
+        <w:pStyle w:val="Standard"/>
+        <w:spacing w:after="0" w:line="360" w:lineRule="auto"/>
+        <w:jc w:val="both"/>
+        <w:rPr>
+          <w:rFonts w:ascii="Arial" w:hAnsi="Arial" w:cs="Arial"/>
+          <w:b/>
+          <w:bCs/>
+          <w:color w:val="FF0000"/>
+          <w:sz w:val="24"/>
+          <w:szCs w:val="24"/>
+        </w:rPr>
+      </w:pPr>
+    </w:p>
+    <w:p>
+      <w:pPr>
+        <w:pStyle w:val="Standard"/>
+        <w:spacing w:after="0" w:line="360" w:lineRule="auto"/>
+        <w:ind w:firstLine="709"/>
+        <w:jc w:val="both"/>
+        <w:rPr>
+          <w:rFonts w:ascii="Arial" w:hAnsi="Arial" w:cs="Arial"/>
+          <w:color w:val="FF0000"/>
+          <w:sz w:val="24"/>
+          <w:szCs w:val="24"/>
+        </w:rPr>
+      </w:pPr>
+    </w:p>
+    <w:p>
+      <w:pPr>
+        <w:pStyle w:val="Standard"/>
+        <w:spacing w:after="0" w:line="360" w:lineRule="auto"/>
+        <w:jc w:val="both"/>
+        <w:rPr>
+          <w:rFonts w:ascii="Arial" w:hAnsi="Arial" w:cs="Arial"/>
+          <w:b/>
+          <w:bCs/>
+          <w:color w:val="000000"/>
+        </w:rPr>
+      </w:pPr>
+      <w:r>
+        <w:rPr>
+          <w:rFonts w:ascii="Arial" w:hAnsi="Arial" w:cs="Arial"/>
+          <w:b/>
+          <w:bCs/>
+          <w:color w:val="000000"/>
+        </w:rPr>
+        <w:lastRenderedPageBreak/>
         <w:t>INTRODUÇÃO</w:t>
       </w:r>
     </w:p>
@@ -600,15 +1355,7 @@
           <w:color w:val="000000"/>
           <w:shd w:val="clear" w:color="auto" w:fill="FFFFFF"/>
         </w:rPr>
-        <w:t>informações que justifiquem a pesquisa</w:t>
-      </w:r>
-      <w:r>
-        <w:rPr>
-          <w:rFonts w:ascii="Verdana" w:hAnsi="Verdana"/>
-          <w:color w:val="000000"/>
-          <w:shd w:val="clear" w:color="auto" w:fill="FFFFFF"/>
-        </w:rPr>
-        <w:t>----ok</w:t>
+        <w:t>informações que justifiquem a pesquisa----ok</w:t>
       </w:r>
     </w:p>
     <w:p>
@@ -631,15 +1378,7 @@
           <w:color w:val="000000"/>
           <w:shd w:val="clear" w:color="auto" w:fill="FFFFFF"/>
         </w:rPr>
-        <w:t>de que se trata a pesquisa</w:t>
-      </w:r>
-      <w:r>
-        <w:rPr>
-          <w:rFonts w:ascii="Verdana" w:hAnsi="Verdana"/>
-          <w:color w:val="000000"/>
-          <w:shd w:val="clear" w:color="auto" w:fill="FFFFFF"/>
-        </w:rPr>
-        <w:t xml:space="preserve"> -- ok</w:t>
+        <w:t>de que se trata a pesquisa -- ok</w:t>
       </w:r>
     </w:p>
     <w:p>
@@ -662,15 +1401,7 @@
           <w:color w:val="000000"/>
           <w:shd w:val="clear" w:color="auto" w:fill="FFFFFF"/>
         </w:rPr>
-        <w:t>porque você fez a pesquisa</w:t>
-      </w:r>
-      <w:r>
-        <w:rPr>
-          <w:rFonts w:ascii="Verdana" w:hAnsi="Verdana"/>
-          <w:color w:val="000000"/>
-          <w:shd w:val="clear" w:color="auto" w:fill="FFFFFF"/>
-        </w:rPr>
-        <w:t>--ok</w:t>
+        <w:t>porque você fez a pesquisa--ok</w:t>
       </w:r>
     </w:p>
     <w:p>
@@ -693,7 +1424,7 @@
           <w:color w:val="000000"/>
           <w:shd w:val="clear" w:color="auto" w:fill="FFFFFF"/>
         </w:rPr>
-        <w:t>o que motivou a investigação</w:t>
+        <w:t>o que motivou a investigação---ok</w:t>
       </w:r>
     </w:p>
     <w:p>
@@ -784,16 +1515,7 @@
           <w:bCs/>
           <w:color w:val="000000"/>
         </w:rPr>
-        <w:t xml:space="preserve">RESULTADOS </w:t>
-      </w:r>
-      <w:r>
-        <w:rPr>
-          <w:rFonts w:ascii="Arial" w:hAnsi="Arial" w:cs="Arial"/>
-          <w:b/>
-          <w:bCs/>
-          <w:color w:val="000000"/>
-        </w:rPr>
-        <w:t xml:space="preserve">– desenvolvimento </w:t>
+        <w:t xml:space="preserve">RESULTADOS – desenvolvimento </w:t>
       </w:r>
     </w:p>
     <w:p>
@@ -861,641 +1583,209 @@
       <w:pPr>
         <w:pStyle w:val="Standard"/>
         <w:spacing w:after="0" w:line="360" w:lineRule="auto"/>
-        <w:jc w:val="both"/>
-        <w:rPr>
-          <w:rFonts w:ascii="Arial" w:hAnsi="Arial" w:cs="Arial"/>
-          <w:b/>
-          <w:bCs/>
-          <w:color w:val="FF0000"/>
-          <w:sz w:val="24"/>
-          <w:szCs w:val="24"/>
-        </w:rPr>
-      </w:pPr>
-      <w:r>
-        <w:rPr>
-          <w:rFonts w:ascii="Arial" w:hAnsi="Arial" w:cs="Arial"/>
-          <w:b/>
-          <w:bCs/>
-          <w:color w:val="FF0000"/>
-          <w:sz w:val="24"/>
-          <w:szCs w:val="24"/>
-        </w:rPr>
-        <w:t>Desenvolvimento (Não deixar esta palavra aqui, elaborar um título para esta seção e para as outras subseções)</w:t>
-      </w:r>
-    </w:p>
-    <w:p>
-      <w:pPr>
-        <w:pStyle w:val="Standard"/>
-        <w:spacing w:after="0" w:line="360" w:lineRule="auto"/>
-        <w:jc w:val="both"/>
-        <w:rPr>
-          <w:rFonts w:ascii="Arial" w:hAnsi="Arial" w:cs="Arial"/>
-          <w:b/>
-          <w:bCs/>
-          <w:color w:val="FF0000"/>
-          <w:sz w:val="24"/>
-          <w:szCs w:val="24"/>
-        </w:rPr>
-      </w:pPr>
-    </w:p>
-    <w:p>
-      <w:pPr>
-        <w:pStyle w:val="Corpodetexto"/>
-        <w:spacing w:before="6" w:line="360" w:lineRule="auto"/>
-        <w:ind w:left="220" w:right="173" w:firstLine="708"/>
-        <w:jc w:val="both"/>
-      </w:pPr>
-      <w:r>
-        <w:rPr>
-          <w:rFonts w:ascii="Arial" w:hAnsi="Arial" w:cs="Arial"/>
-          <w:b/>
-          <w:bCs/>
-          <w:color w:val="FF0000"/>
-        </w:rPr>
-        <w:tab/>
-      </w:r>
-      <w:r>
-        <w:rPr>
-          <w:sz w:val="22"/>
-          <w:szCs w:val="22"/>
-        </w:rPr>
-        <w:t>Durante diversas pesquisas foram encontrados vários aplicativos voltados á sua região como por exemplo o “190 PR” que foi feito para o registro de ocorrências de emergências do Paraná, porém ele apresentou problemas nos campos para responder o formulário e na hora de realizar o cadastro ou o “190 SP” que também apresentou erros no momento do cadastr</w:t>
-      </w:r>
-      <w:r>
-        <w:rPr>
-          <w:sz w:val="22"/>
-          <w:szCs w:val="22"/>
-        </w:rPr>
-        <w:t>n</w:t>
-      </w:r>
-      <w:r>
-        <w:rPr>
-          <w:sz w:val="22"/>
-          <w:szCs w:val="22"/>
-        </w:rPr>
-        <w:t>o</w:t>
-      </w:r>
-      <w:r>
-        <w:rPr>
-          <w:sz w:val="22"/>
-          <w:szCs w:val="22"/>
-        </w:rPr>
-        <w:t>.</w:t>
-      </w:r>
-      <w:r>
-        <w:rPr>
-          <w:sz w:val="22"/>
-          <w:szCs w:val="22"/>
-        </w:rPr>
-        <w:t xml:space="preserve"> </w:t>
-      </w:r>
-      <w:r>
-        <w:rPr>
-          <w:sz w:val="22"/>
-          <w:szCs w:val="22"/>
-        </w:rPr>
-        <w:t xml:space="preserve">O S.O.S Comunitário é um canal de denúncias feito  para a cidade de Castilho, visando diminuir o tempo de espera para realizar as denúncias, ele facilitará o acesso da população ao meio de realiza-lá deixando a ação mais prática e </w:t>
-      </w:r>
-      <w:r>
-        <w:rPr>
-          <w:sz w:val="22"/>
-          <w:szCs w:val="22"/>
+        <w:ind w:firstLine="709"/>
+        <w:jc w:val="both"/>
+        <w:rPr>
+          <w:color w:val="FF0000"/>
+        </w:rPr>
+      </w:pPr>
+      <w:r>
+        <w:rPr>
+          <w:rFonts w:ascii="Arial" w:hAnsi="Arial" w:cs="Arial"/>
+          <w:color w:val="FF0000"/>
+          <w:sz w:val="24"/>
+          <w:szCs w:val="24"/>
+        </w:rPr>
+        <w:t>Parte mais importante do artigo, deve conter a exposição do assunto tratado. Pode ser dividido em seções e subseções.</w:t>
+      </w:r>
+    </w:p>
+    <w:p>
+      <w:pPr>
+        <w:pStyle w:val="Standard"/>
+        <w:spacing w:after="0" w:line="360" w:lineRule="auto"/>
+        <w:ind w:firstLine="709"/>
+        <w:jc w:val="both"/>
+        <w:rPr>
+          <w:rFonts w:ascii="Arial" w:hAnsi="Arial" w:cs="Arial"/>
+          <w:color w:val="FF0000"/>
+          <w:sz w:val="24"/>
+          <w:szCs w:val="24"/>
+        </w:rPr>
+      </w:pPr>
+      <w:r>
+        <w:rPr>
+          <w:rFonts w:ascii="Arial" w:hAnsi="Arial" w:cs="Arial"/>
+          <w:color w:val="FF0000"/>
+          <w:sz w:val="24"/>
+          <w:szCs w:val="24"/>
+        </w:rPr>
+        <w:t>Nesta parte do artigo, o autor deve fazer uma exposição e uma discussão das teorias que foram utilizadas para entender e esclarecer o problema, apresentando-as e relacionando-as com a dúvida investigada.</w:t>
+      </w:r>
+    </w:p>
+    <w:p>
+      <w:pPr>
+        <w:pStyle w:val="Standard"/>
+        <w:spacing w:after="0" w:line="360" w:lineRule="auto"/>
+        <w:ind w:firstLine="709"/>
+        <w:jc w:val="both"/>
+        <w:rPr>
+          <w:rFonts w:ascii="Arial" w:hAnsi="Arial" w:cs="Arial"/>
+          <w:color w:val="FF0000"/>
+          <w:sz w:val="24"/>
+          <w:szCs w:val="24"/>
+        </w:rPr>
+      </w:pPr>
+      <w:r>
+        <w:rPr>
+          <w:rFonts w:ascii="Arial" w:hAnsi="Arial" w:cs="Arial"/>
+          <w:color w:val="FF0000"/>
+          <w:sz w:val="24"/>
+          <w:szCs w:val="24"/>
+        </w:rPr>
+        <w:t>O corpo do artigo pode ser dividido em itens necessários que possam desenvolver a pesquisa. É importante expor os argumentos de forma explicativa ou demonstrativa, através de proposições desenvolvidas na pesquisa, onde o autor demonstra, assim, ter conhecimento da literatura básica, do assunto, onde é necessário analisar as informações publicadas sobre o tema até o momento da redação final do trabalho, demonstrando teoricamente o objeto de seu estudo e a necessidade ou oportunidade da pesquisa que realizou.</w:t>
+      </w:r>
+    </w:p>
+    <w:p>
+      <w:pPr>
+        <w:pStyle w:val="Standard"/>
+        <w:spacing w:after="0" w:line="360" w:lineRule="auto"/>
+        <w:ind w:firstLine="709"/>
+        <w:jc w:val="both"/>
+        <w:rPr>
+          <w:rFonts w:ascii="Arial" w:hAnsi="Arial" w:cs="Arial"/>
+          <w:color w:val="FF0000"/>
+          <w:sz w:val="24"/>
+          <w:szCs w:val="24"/>
+        </w:rPr>
+      </w:pPr>
+      <w:r>
+        <w:rPr>
+          <w:rFonts w:ascii="Arial" w:hAnsi="Arial" w:cs="Arial"/>
+          <w:color w:val="FF0000"/>
+          <w:sz w:val="24"/>
+          <w:szCs w:val="24"/>
+        </w:rPr>
+        <w:t>As citações curtas (até três linhas) diretas são incluídas nos textos destacados entre “aspas”, precedidas ou sucedidas da indicação de autoria. As indiretas também devem ter a indicação da fonte consultada.</w:t>
+      </w:r>
+    </w:p>
+    <w:p>
+      <w:pPr>
+        <w:pStyle w:val="Standard"/>
+        <w:spacing w:after="0" w:line="360" w:lineRule="auto"/>
+        <w:ind w:firstLine="709"/>
+        <w:jc w:val="both"/>
+        <w:rPr>
+          <w:rFonts w:ascii="Arial" w:hAnsi="Arial" w:cs="Arial"/>
+          <w:color w:val="FF0000"/>
+          <w:sz w:val="24"/>
+          <w:szCs w:val="24"/>
+        </w:rPr>
+      </w:pPr>
+    </w:p>
+    <w:p>
+      <w:pPr>
+        <w:pStyle w:val="Standard"/>
+        <w:spacing w:after="0" w:line="360" w:lineRule="auto"/>
+        <w:ind w:firstLine="709"/>
+        <w:jc w:val="both"/>
+        <w:rPr>
+          <w:rFonts w:ascii="Arial" w:hAnsi="Arial" w:cs="Arial"/>
+          <w:color w:val="FF0000"/>
+          <w:sz w:val="24"/>
+          <w:szCs w:val="24"/>
+        </w:rPr>
+      </w:pPr>
+      <w:r>
+        <w:rPr>
+          <w:rFonts w:ascii="Arial" w:hAnsi="Arial" w:cs="Arial"/>
+          <w:color w:val="FF0000"/>
+          <w:sz w:val="24"/>
+          <w:szCs w:val="24"/>
+        </w:rPr>
+        <w:t>Exemplo de citação direta curta:</w:t>
+      </w:r>
+    </w:p>
+    <w:p>
+      <w:pPr>
+        <w:pStyle w:val="Standard"/>
+        <w:spacing w:after="0" w:line="360" w:lineRule="auto"/>
+        <w:ind w:firstLine="709"/>
+        <w:jc w:val="both"/>
+        <w:rPr>
+          <w:rFonts w:ascii="Arial" w:hAnsi="Arial" w:cs="Arial"/>
+          <w:color w:val="FF0000"/>
+          <w:sz w:val="24"/>
+          <w:szCs w:val="24"/>
+        </w:rPr>
+      </w:pPr>
+    </w:p>
+    <w:p>
+      <w:pPr>
+        <w:pStyle w:val="Standard"/>
+        <w:spacing w:after="0" w:line="360" w:lineRule="auto"/>
+        <w:ind w:firstLine="709"/>
+        <w:jc w:val="both"/>
+        <w:rPr>
+          <w:rFonts w:ascii="Arial" w:hAnsi="Arial" w:cs="Arial"/>
+          <w:color w:val="FF0000"/>
+          <w:sz w:val="24"/>
+          <w:szCs w:val="24"/>
+        </w:rPr>
+      </w:pPr>
+      <w:r>
+        <w:rPr>
+          <w:rFonts w:ascii="Arial" w:hAnsi="Arial" w:cs="Arial"/>
+          <w:color w:val="FF0000"/>
+          <w:sz w:val="24"/>
+          <w:szCs w:val="24"/>
+        </w:rPr>
+        <w:t>“Esses três fatores determinam a motivação do indivíduo para produzir em quaisquer circunstâncias em que se encontre” (CHIAVENATO, 2000, p. 310).</w:t>
+      </w:r>
+    </w:p>
+    <w:p>
+      <w:pPr>
+        <w:pStyle w:val="Standard"/>
+        <w:spacing w:after="0" w:line="360" w:lineRule="auto"/>
+        <w:ind w:firstLine="709"/>
+        <w:jc w:val="both"/>
+        <w:rPr>
+          <w:rFonts w:ascii="Arial" w:hAnsi="Arial" w:cs="Arial"/>
+          <w:color w:val="FF0000"/>
+          <w:sz w:val="24"/>
+          <w:szCs w:val="24"/>
+        </w:rPr>
+      </w:pPr>
+      <w:r>
+        <w:rPr>
+          <w:rFonts w:ascii="Arial" w:hAnsi="Arial" w:cs="Arial"/>
+          <w:color w:val="FF0000"/>
+          <w:sz w:val="24"/>
+          <w:szCs w:val="24"/>
+        </w:rPr>
+        <w:t>Ou</w:t>
+      </w:r>
+    </w:p>
+    <w:p>
+      <w:pPr>
+        <w:pStyle w:val="Standard"/>
+        <w:spacing w:after="0" w:line="360" w:lineRule="auto"/>
+        <w:ind w:firstLine="709"/>
+        <w:jc w:val="both"/>
+        <w:rPr>
+          <w:rFonts w:ascii="Arial" w:hAnsi="Arial" w:cs="Arial"/>
+          <w:color w:val="FF0000"/>
+          <w:sz w:val="24"/>
+          <w:szCs w:val="24"/>
+        </w:rPr>
+      </w:pPr>
+      <w:r>
+        <w:rPr>
+          <w:rFonts w:ascii="Arial" w:hAnsi="Arial" w:cs="Arial"/>
+          <w:color w:val="FF0000"/>
+          <w:sz w:val="24"/>
+          <w:szCs w:val="24"/>
         </w:rPr>
         <w:lastRenderedPageBreak/>
-        <w:t>informatizada através de um questionário com respostas já prontas e não apresenta nenhum erro para o preenchimento do formulário.</w:t>
-      </w:r>
-    </w:p>
-    <w:p>
-      <w:pPr>
-        <w:pStyle w:val="Standard"/>
-        <w:spacing w:after="0" w:line="360" w:lineRule="auto"/>
-        <w:jc w:val="both"/>
-        <w:rPr>
-          <w:rFonts w:ascii="Arial" w:hAnsi="Arial" w:cs="Arial"/>
-          <w:b/>
-          <w:bCs/>
-          <w:color w:val="FF0000"/>
-          <w:sz w:val="24"/>
-          <w:szCs w:val="24"/>
-        </w:rPr>
-      </w:pPr>
-    </w:p>
-    <w:p>
-      <w:pPr>
-        <w:pStyle w:val="Standard"/>
-        <w:spacing w:after="0" w:line="360" w:lineRule="auto"/>
-        <w:ind w:firstLine="709"/>
-        <w:jc w:val="both"/>
-        <w:rPr>
-          <w:rFonts w:ascii="Arial" w:hAnsi="Arial" w:cs="Arial"/>
-          <w:color w:val="000000"/>
-        </w:rPr>
-      </w:pPr>
-      <w:r>
-        <w:rPr>
-          <w:rFonts w:ascii="Arial" w:hAnsi="Arial" w:cs="Arial"/>
-          <w:color w:val="000000"/>
-        </w:rPr>
-        <w:t>O que é o SUAS?</w:t>
-      </w:r>
-    </w:p>
-    <w:p>
-      <w:pPr>
-        <w:pStyle w:val="Standard"/>
-        <w:spacing w:after="0" w:line="360" w:lineRule="auto"/>
-        <w:ind w:firstLine="709"/>
-        <w:jc w:val="both"/>
-        <w:rPr>
-          <w:rFonts w:ascii="Arial" w:hAnsi="Arial" w:cs="Arial"/>
-          <w:color w:val="000000"/>
-        </w:rPr>
-      </w:pPr>
-      <w:r>
-        <w:rPr>
-          <w:rFonts w:ascii="Arial" w:hAnsi="Arial" w:cs="Arial"/>
-          <w:color w:val="000000"/>
-        </w:rPr>
-        <w:t>Criado em 2005 o Sistema Único de Assistência Social é algo para administrar os serviços de assistência que temos no Brasil como CEAS e CRAS. Ele é dividido em dois tipos de proteção a Proteção Social Básica e a Especial.</w:t>
-      </w:r>
-    </w:p>
-    <w:p>
-      <w:pPr>
-        <w:pStyle w:val="Standard"/>
-        <w:spacing w:after="0" w:line="360" w:lineRule="auto"/>
-        <w:ind w:firstLine="709"/>
-        <w:jc w:val="both"/>
-        <w:rPr>
-          <w:rFonts w:ascii="Arial" w:hAnsi="Arial" w:cs="Arial"/>
-          <w:color w:val="000000"/>
-        </w:rPr>
-      </w:pPr>
-      <w:r>
-        <w:rPr>
-          <w:rFonts w:ascii="Arial" w:hAnsi="Arial" w:cs="Arial"/>
-          <w:color w:val="000000"/>
-        </w:rPr>
-        <w:t>O que é CREAS?</w:t>
-      </w:r>
-    </w:p>
-    <w:p>
-      <w:pPr>
-        <w:pStyle w:val="Standard"/>
-        <w:spacing w:after="0" w:line="360" w:lineRule="auto"/>
-        <w:ind w:firstLine="709"/>
-        <w:jc w:val="both"/>
-        <w:rPr>
-          <w:rFonts w:ascii="Arial" w:hAnsi="Arial" w:cs="Arial"/>
-          <w:color w:val="000000"/>
-        </w:rPr>
-      </w:pPr>
-      <w:r>
-        <w:rPr>
-          <w:rFonts w:ascii="Arial" w:hAnsi="Arial" w:cs="Arial"/>
-          <w:color w:val="000000"/>
-        </w:rPr>
-        <w:t>Um órgão público criado pelo governo para ajudar pessoas que foram vítimas de violência física, psíquica ou sexual, que sofreram de negligência, abandono, maus-tratos ou discriminações sociais. Esta instituição busca o trabalho social com as famílias e indivíduos em situação de risco pessoal e social por violação de seus direitos. Ele atende criança, adolescente e portadores de necessidades especiais o CREAS trabalha junto com o conselho tutelar (em casos que envolvem menores), juntos prestam um serviço de média complexidade com acompanhamento psicológico para toda a família envolvida e normalmente recebem os casos e fazem os atendimentos necessários.</w:t>
-      </w:r>
-    </w:p>
-    <w:p>
-      <w:pPr>
-        <w:pStyle w:val="Standard"/>
-        <w:spacing w:after="0" w:line="360" w:lineRule="auto"/>
-        <w:ind w:firstLine="709"/>
-        <w:jc w:val="both"/>
-        <w:rPr>
-          <w:rFonts w:ascii="Arial" w:hAnsi="Arial" w:cs="Arial"/>
-          <w:color w:val="000000"/>
-        </w:rPr>
-      </w:pPr>
-      <w:r>
-        <w:rPr>
-          <w:rFonts w:ascii="Arial" w:hAnsi="Arial" w:cs="Arial"/>
-          <w:color w:val="000000"/>
-        </w:rPr>
-        <w:t>O que é CRAS?</w:t>
-      </w:r>
-    </w:p>
-    <w:p>
-      <w:pPr>
-        <w:pStyle w:val="Standard"/>
-        <w:spacing w:after="0" w:line="360" w:lineRule="auto"/>
-        <w:ind w:firstLine="709"/>
-        <w:jc w:val="both"/>
-        <w:rPr>
-          <w:rFonts w:ascii="Arial" w:hAnsi="Arial" w:cs="Arial"/>
-          <w:color w:val="000000"/>
-        </w:rPr>
-      </w:pPr>
-      <w:r>
-        <w:rPr>
-          <w:rFonts w:ascii="Arial" w:hAnsi="Arial" w:cs="Arial"/>
-          <w:color w:val="000000"/>
-        </w:rPr>
-        <w:t>É uma instituição pública feita pelo governo para prestar atendimento à população, onde visa prevenir a ocorrência de situações de vulnerabilidade social, riscos no território, orientar sobre como agir em casos de violência doméstica, ajudar em casos que envolvem dificuldades de cuidado e convívio com os filhos. Ele atende crianças, idosos e adolescentes entre outros públicos.</w:t>
-      </w:r>
-    </w:p>
-    <w:p>
-      <w:pPr>
-        <w:pStyle w:val="Standard"/>
-        <w:spacing w:after="0" w:line="360" w:lineRule="auto"/>
-        <w:jc w:val="both"/>
-        <w:rPr>
-          <w:rFonts w:ascii="Arial" w:hAnsi="Arial" w:cs="Arial"/>
-          <w:b/>
-          <w:bCs/>
-          <w:color w:val="FF0000"/>
-          <w:sz w:val="24"/>
-          <w:szCs w:val="24"/>
-        </w:rPr>
-      </w:pPr>
-    </w:p>
-    <w:p>
-      <w:pPr>
-        <w:pStyle w:val="Standard"/>
-        <w:spacing w:after="0" w:line="360" w:lineRule="auto"/>
-        <w:jc w:val="both"/>
-        <w:rPr>
-          <w:rFonts w:ascii="Arial" w:hAnsi="Arial" w:cs="Arial"/>
-          <w:b/>
-          <w:bCs/>
-          <w:color w:val="FF0000"/>
-          <w:sz w:val="24"/>
-          <w:szCs w:val="24"/>
-        </w:rPr>
-      </w:pPr>
-    </w:p>
-    <w:p>
-      <w:pPr>
-        <w:pStyle w:val="Standard"/>
-        <w:spacing w:after="0" w:line="360" w:lineRule="auto"/>
-        <w:jc w:val="both"/>
-        <w:rPr>
-          <w:rFonts w:ascii="Arial" w:hAnsi="Arial" w:cs="Arial"/>
-          <w:b/>
-          <w:bCs/>
-          <w:color w:val="FF0000"/>
-          <w:sz w:val="24"/>
-          <w:szCs w:val="24"/>
-        </w:rPr>
-      </w:pPr>
-    </w:p>
-    <w:p>
-      <w:pPr>
-        <w:pStyle w:val="Standard"/>
-        <w:spacing w:after="0" w:line="360" w:lineRule="auto"/>
-        <w:jc w:val="both"/>
-        <w:rPr>
-          <w:rFonts w:ascii="Arial" w:hAnsi="Arial" w:cs="Arial"/>
-          <w:b/>
-          <w:bCs/>
-          <w:color w:val="FF0000"/>
-          <w:sz w:val="24"/>
-          <w:szCs w:val="24"/>
-        </w:rPr>
-      </w:pPr>
-    </w:p>
-    <w:p>
-      <w:pPr>
-        <w:pStyle w:val="Standard"/>
-        <w:spacing w:after="0" w:line="360" w:lineRule="auto"/>
-        <w:jc w:val="both"/>
-        <w:rPr>
-          <w:rFonts w:ascii="Arial" w:hAnsi="Arial" w:cs="Arial"/>
-          <w:b/>
-          <w:bCs/>
-          <w:color w:val="FF0000"/>
-          <w:sz w:val="24"/>
-          <w:szCs w:val="24"/>
-        </w:rPr>
-      </w:pPr>
-    </w:p>
-    <w:p>
-      <w:pPr>
-        <w:pStyle w:val="Standard"/>
-        <w:spacing w:after="0" w:line="360" w:lineRule="auto"/>
-        <w:jc w:val="both"/>
-        <w:rPr>
-          <w:rFonts w:ascii="Arial" w:hAnsi="Arial" w:cs="Arial"/>
-          <w:b/>
-          <w:bCs/>
-          <w:color w:val="FF0000"/>
-          <w:sz w:val="24"/>
-          <w:szCs w:val="24"/>
-        </w:rPr>
-      </w:pPr>
-    </w:p>
-    <w:p>
-      <w:pPr>
-        <w:pStyle w:val="Standard"/>
-        <w:spacing w:after="0" w:line="360" w:lineRule="auto"/>
-        <w:jc w:val="both"/>
-        <w:rPr>
-          <w:rFonts w:ascii="Arial" w:hAnsi="Arial" w:cs="Arial"/>
-          <w:b/>
-          <w:bCs/>
-          <w:color w:val="FF0000"/>
-          <w:sz w:val="24"/>
-          <w:szCs w:val="24"/>
-        </w:rPr>
-      </w:pPr>
-    </w:p>
-    <w:p>
-      <w:pPr>
-        <w:pStyle w:val="Standard"/>
-        <w:spacing w:after="0" w:line="360" w:lineRule="auto"/>
-        <w:jc w:val="both"/>
-        <w:rPr>
-          <w:rFonts w:ascii="Arial" w:hAnsi="Arial" w:cs="Arial"/>
-          <w:b/>
-          <w:bCs/>
-          <w:color w:val="FF0000"/>
-          <w:sz w:val="24"/>
-          <w:szCs w:val="24"/>
-        </w:rPr>
-      </w:pPr>
-    </w:p>
-    <w:p>
-      <w:pPr>
-        <w:pStyle w:val="Standard"/>
-        <w:spacing w:after="0" w:line="360" w:lineRule="auto"/>
-        <w:jc w:val="both"/>
-        <w:rPr>
-          <w:rFonts w:ascii="Arial" w:hAnsi="Arial" w:cs="Arial"/>
-          <w:b/>
-          <w:bCs/>
-          <w:color w:val="FF0000"/>
-          <w:sz w:val="24"/>
-          <w:szCs w:val="24"/>
-        </w:rPr>
-      </w:pPr>
-    </w:p>
-    <w:p>
-      <w:pPr>
-        <w:pStyle w:val="Standard"/>
-        <w:spacing w:after="0" w:line="360" w:lineRule="auto"/>
-        <w:jc w:val="both"/>
-        <w:rPr>
-          <w:rFonts w:ascii="Arial" w:hAnsi="Arial" w:cs="Arial"/>
-          <w:b/>
-          <w:bCs/>
-          <w:color w:val="FF0000"/>
-          <w:sz w:val="24"/>
-          <w:szCs w:val="24"/>
-        </w:rPr>
-      </w:pPr>
-    </w:p>
-    <w:p>
-      <w:pPr>
-        <w:pStyle w:val="Standard"/>
-        <w:spacing w:after="0" w:line="360" w:lineRule="auto"/>
-        <w:jc w:val="both"/>
-        <w:rPr>
-          <w:rFonts w:ascii="Arial" w:hAnsi="Arial" w:cs="Arial"/>
-          <w:b/>
-          <w:bCs/>
-          <w:color w:val="FF0000"/>
-          <w:sz w:val="24"/>
-          <w:szCs w:val="24"/>
-        </w:rPr>
-      </w:pPr>
-    </w:p>
-    <w:p>
-      <w:pPr>
-        <w:pStyle w:val="Standard"/>
-        <w:spacing w:after="0" w:line="360" w:lineRule="auto"/>
-        <w:jc w:val="both"/>
-        <w:rPr>
-          <w:rFonts w:ascii="Arial" w:hAnsi="Arial" w:cs="Arial"/>
-          <w:b/>
-          <w:bCs/>
-          <w:color w:val="FF0000"/>
-          <w:sz w:val="24"/>
-          <w:szCs w:val="24"/>
-        </w:rPr>
-      </w:pPr>
-    </w:p>
-    <w:p>
-      <w:pPr>
-        <w:pStyle w:val="Standard"/>
-        <w:spacing w:after="0" w:line="360" w:lineRule="auto"/>
-        <w:jc w:val="both"/>
-        <w:rPr>
-          <w:rFonts w:ascii="Arial" w:hAnsi="Arial" w:cs="Arial"/>
-          <w:b/>
-          <w:bCs/>
-          <w:color w:val="FF0000"/>
-          <w:sz w:val="24"/>
-          <w:szCs w:val="24"/>
-        </w:rPr>
-      </w:pPr>
-    </w:p>
-    <w:p>
-      <w:pPr>
-        <w:pStyle w:val="Standard"/>
-        <w:spacing w:after="0" w:line="360" w:lineRule="auto"/>
-        <w:ind w:firstLine="709"/>
-        <w:jc w:val="both"/>
-        <w:rPr>
-          <w:color w:val="FF0000"/>
-        </w:rPr>
-      </w:pPr>
-      <w:r>
-        <w:rPr>
-          <w:rFonts w:ascii="Arial" w:hAnsi="Arial" w:cs="Arial"/>
-          <w:color w:val="FF0000"/>
-          <w:sz w:val="24"/>
-          <w:szCs w:val="24"/>
-        </w:rPr>
-        <w:lastRenderedPageBreak/>
-        <w:t>Parte mais importante do artigo, deve conter a exposição do assunto tratado. Pode ser dividido em seções e subseções.</w:t>
-      </w:r>
-    </w:p>
-    <w:p>
-      <w:pPr>
-        <w:pStyle w:val="Standard"/>
-        <w:spacing w:after="0" w:line="360" w:lineRule="auto"/>
-        <w:ind w:firstLine="709"/>
-        <w:jc w:val="both"/>
-        <w:rPr>
-          <w:rFonts w:ascii="Arial" w:hAnsi="Arial" w:cs="Arial"/>
-          <w:color w:val="FF0000"/>
-          <w:sz w:val="24"/>
-          <w:szCs w:val="24"/>
-        </w:rPr>
-      </w:pPr>
-      <w:r>
-        <w:rPr>
-          <w:rFonts w:ascii="Arial" w:hAnsi="Arial" w:cs="Arial"/>
-          <w:color w:val="FF0000"/>
-          <w:sz w:val="24"/>
-          <w:szCs w:val="24"/>
-        </w:rPr>
-        <w:t>Nesta parte do artigo, o autor deve fazer uma exposição e uma discussão das teorias que foram utilizadas para entender e esclarecer o problema, apresentando-as e relacionando-as com a dúvida investigada.</w:t>
-      </w:r>
-    </w:p>
-    <w:p>
-      <w:pPr>
-        <w:pStyle w:val="Standard"/>
-        <w:spacing w:after="0" w:line="360" w:lineRule="auto"/>
-        <w:ind w:firstLine="709"/>
-        <w:jc w:val="both"/>
-        <w:rPr>
-          <w:rFonts w:ascii="Arial" w:hAnsi="Arial" w:cs="Arial"/>
-          <w:color w:val="FF0000"/>
-          <w:sz w:val="24"/>
-          <w:szCs w:val="24"/>
-        </w:rPr>
-      </w:pPr>
-      <w:r>
-        <w:rPr>
-          <w:rFonts w:ascii="Arial" w:hAnsi="Arial" w:cs="Arial"/>
-          <w:color w:val="FF0000"/>
-          <w:sz w:val="24"/>
-          <w:szCs w:val="24"/>
-        </w:rPr>
-        <w:t>O corpo do artigo pode ser dividido em itens necessários que possam desenvolver a pesquisa. É importante expor os argumentos de forma explicativa ou demonstrativa, através de proposições desenvolvidas na pesquisa, onde o autor demonstra, assim, ter conhecimento da literatura básica, do assunto, onde é necessário analisar as informações publicadas sobre o tema até o momento da redação final do trabalho, demonstrando teoricamente o objeto de seu estudo e a necessidade ou oportunidade da pesquisa que realizou.</w:t>
-      </w:r>
-    </w:p>
-    <w:p>
-      <w:pPr>
-        <w:pStyle w:val="Standard"/>
-        <w:spacing w:after="0" w:line="360" w:lineRule="auto"/>
-        <w:ind w:firstLine="709"/>
-        <w:jc w:val="both"/>
-        <w:rPr>
-          <w:rFonts w:ascii="Arial" w:hAnsi="Arial" w:cs="Arial"/>
-          <w:color w:val="FF0000"/>
-          <w:sz w:val="24"/>
-          <w:szCs w:val="24"/>
-        </w:rPr>
-      </w:pPr>
-      <w:r>
-        <w:rPr>
-          <w:rFonts w:ascii="Arial" w:hAnsi="Arial" w:cs="Arial"/>
-          <w:color w:val="FF0000"/>
-          <w:sz w:val="24"/>
-          <w:szCs w:val="24"/>
-        </w:rPr>
-        <w:t>As citações curtas (até três linhas) diretas são incluídas nos textos destacados entre “aspas”, precedidas ou sucedidas da indicação de autoria. As indiretas também devem ter a indicação da fonte consultada.</w:t>
-      </w:r>
-    </w:p>
-    <w:p>
-      <w:pPr>
-        <w:pStyle w:val="Standard"/>
-        <w:spacing w:after="0" w:line="360" w:lineRule="auto"/>
-        <w:ind w:firstLine="709"/>
-        <w:jc w:val="both"/>
-        <w:rPr>
-          <w:rFonts w:ascii="Arial" w:hAnsi="Arial" w:cs="Arial"/>
-          <w:color w:val="FF0000"/>
-          <w:sz w:val="24"/>
-          <w:szCs w:val="24"/>
-        </w:rPr>
-      </w:pPr>
-    </w:p>
-    <w:p>
-      <w:pPr>
-        <w:pStyle w:val="Standard"/>
-        <w:spacing w:after="0" w:line="360" w:lineRule="auto"/>
-        <w:ind w:firstLine="709"/>
-        <w:jc w:val="both"/>
-        <w:rPr>
-          <w:rFonts w:ascii="Arial" w:hAnsi="Arial" w:cs="Arial"/>
-          <w:color w:val="FF0000"/>
-          <w:sz w:val="24"/>
-          <w:szCs w:val="24"/>
-        </w:rPr>
-      </w:pPr>
-      <w:r>
-        <w:rPr>
-          <w:rFonts w:ascii="Arial" w:hAnsi="Arial" w:cs="Arial"/>
-          <w:color w:val="FF0000"/>
-          <w:sz w:val="24"/>
-          <w:szCs w:val="24"/>
-        </w:rPr>
-        <w:t>Exemplo de citação direta curta:</w:t>
-      </w:r>
-    </w:p>
-    <w:p>
-      <w:pPr>
-        <w:pStyle w:val="Standard"/>
-        <w:spacing w:after="0" w:line="360" w:lineRule="auto"/>
-        <w:ind w:firstLine="709"/>
-        <w:jc w:val="both"/>
-        <w:rPr>
-          <w:rFonts w:ascii="Arial" w:hAnsi="Arial" w:cs="Arial"/>
-          <w:color w:val="FF0000"/>
-          <w:sz w:val="24"/>
-          <w:szCs w:val="24"/>
-        </w:rPr>
-      </w:pPr>
-    </w:p>
-    <w:p>
-      <w:pPr>
-        <w:pStyle w:val="Standard"/>
-        <w:spacing w:after="0" w:line="360" w:lineRule="auto"/>
-        <w:ind w:firstLine="709"/>
-        <w:jc w:val="both"/>
-        <w:rPr>
-          <w:rFonts w:ascii="Arial" w:hAnsi="Arial" w:cs="Arial"/>
-          <w:color w:val="FF0000"/>
-          <w:sz w:val="24"/>
-          <w:szCs w:val="24"/>
-        </w:rPr>
-      </w:pPr>
-      <w:r>
-        <w:rPr>
-          <w:rFonts w:ascii="Arial" w:hAnsi="Arial" w:cs="Arial"/>
-          <w:color w:val="FF0000"/>
-          <w:sz w:val="24"/>
-          <w:szCs w:val="24"/>
-        </w:rPr>
-        <w:t>“Esses três fatores determinam a motivação do indivíduo para produzir em quaisquer circunstâncias em que se encontre” (CHIAVENATO, 2000, p. 310).</w:t>
-      </w:r>
-    </w:p>
-    <w:p>
-      <w:pPr>
-        <w:pStyle w:val="Standard"/>
-        <w:spacing w:after="0" w:line="360" w:lineRule="auto"/>
-        <w:ind w:firstLine="709"/>
-        <w:jc w:val="both"/>
-        <w:rPr>
-          <w:rFonts w:ascii="Arial" w:hAnsi="Arial" w:cs="Arial"/>
-          <w:color w:val="FF0000"/>
-          <w:sz w:val="24"/>
-          <w:szCs w:val="24"/>
-        </w:rPr>
-      </w:pPr>
-      <w:r>
-        <w:rPr>
-          <w:rFonts w:ascii="Arial" w:hAnsi="Arial" w:cs="Arial"/>
-          <w:color w:val="FF0000"/>
-          <w:sz w:val="24"/>
-          <w:szCs w:val="24"/>
-        </w:rPr>
-        <w:t>Ou</w:t>
-      </w:r>
-    </w:p>
-    <w:p>
-      <w:pPr>
-        <w:pStyle w:val="Standard"/>
-        <w:spacing w:after="0" w:line="360" w:lineRule="auto"/>
-        <w:ind w:firstLine="709"/>
-        <w:jc w:val="both"/>
-        <w:rPr>
-          <w:rFonts w:ascii="Arial" w:hAnsi="Arial" w:cs="Arial"/>
-          <w:color w:val="FF0000"/>
-          <w:sz w:val="24"/>
-          <w:szCs w:val="24"/>
-        </w:rPr>
-      </w:pPr>
-      <w:r>
-        <w:rPr>
-          <w:rFonts w:ascii="Arial" w:hAnsi="Arial" w:cs="Arial"/>
-          <w:color w:val="FF0000"/>
-          <w:sz w:val="24"/>
-          <w:szCs w:val="24"/>
-        </w:rPr>
         <w:t>Para Chiavenato (2000, p. 310) “esses três fatores determinam a motivação do indivíduo para produzir em quaisquer circunstâncias em que se encontre”.</w:t>
       </w:r>
     </w:p>
@@ -1648,7 +1938,6 @@
           <w:sz w:val="20"/>
           <w:szCs w:val="20"/>
         </w:rPr>
-        <w:lastRenderedPageBreak/>
         <w:t>A motivação representa a ação de forças ativas e impulsionadoras: as necessidades humanas. As pessoas são diferentes entre si no que tange à motivação. As necessidades humanas que motivam o comportamento humano produzem padrões de comportamento que variam de indivíduo para indivíduo.</w:t>
       </w:r>
     </w:p>
@@ -1848,7 +2137,17 @@
           <w:sz w:val="24"/>
           <w:szCs w:val="24"/>
         </w:rPr>
-        <w:t>Após a análise e discussões dos resultados, são apresentadas as conclusões e as descobertas do texto, evidenciando com clareza e objetividade as deduções extraídas dos resultados obtidos ou apontadas ao longo da discussão do assunto. Neste momento são relacionadas às diversas ideias desenvolvidas ao longo do trabalho, num processo de síntese dos principais resultados, com os comentários do autor e as contribuições trazidas pela pesquisa.</w:t>
+        <w:t xml:space="preserve">Após a análise e discussões dos resultados, são apresentadas as conclusões e as descobertas do texto, evidenciando com clareza e objetividade as deduções extraídas dos resultados obtidos ou apontadas ao longo da discussão do assunto. </w:t>
+      </w:r>
+      <w:r>
+        <w:rPr>
+          <w:rFonts w:ascii="Arial" w:hAnsi="Arial" w:cs="Arial"/>
+          <w:color w:val="FF0000"/>
+          <w:sz w:val="24"/>
+          <w:szCs w:val="24"/>
+        </w:rPr>
+        <w:lastRenderedPageBreak/>
+        <w:t>Neste momento são relacionadas às diversas ideias desenvolvidas ao longo do trabalho, num processo de síntese dos principais resultados, com os comentários do autor e as contribuições trazidas pela pesquisa.</w:t>
       </w:r>
     </w:p>
     <w:p>

</xml_diff>